<commit_message>
for & if condition
</commit_message>
<xml_diff>
--- a/vue.js/vue Js.docx
+++ b/vue.js/vue Js.docx
@@ -42,7 +42,27 @@
           <w:szCs w:val="21"/>
           <w:lang w:eastAsia="en-GB"/>
         </w:rPr>
-        <w:t xml:space="preserve">Vue.js is an open-source model–view–viewmodel </w:t>
+        <w:t>Vue.js is an open-source model–view–</w:t>
+      </w:r>
+      <w:proofErr w:type="spellStart"/>
+      <w:r>
+        <w:rPr>
+          <w:rFonts w:ascii="Arial" w:eastAsia="Times New Roman" w:hAnsi="Arial" w:cs="Arial"/>
+          <w:sz w:val="21"/>
+          <w:szCs w:val="21"/>
+          <w:lang w:eastAsia="en-GB"/>
+        </w:rPr>
+        <w:t>viewmodel</w:t>
+      </w:r>
+      <w:proofErr w:type="spellEnd"/>
+      <w:r>
+        <w:rPr>
+          <w:rFonts w:ascii="Arial" w:eastAsia="Times New Roman" w:hAnsi="Arial" w:cs="Arial"/>
+          <w:sz w:val="21"/>
+          <w:szCs w:val="21"/>
+          <w:lang w:eastAsia="en-GB"/>
+        </w:rPr>
+        <w:t xml:space="preserve"> </w:t>
       </w:r>
       <w:r>
         <w:rPr>
@@ -329,8 +349,20 @@
           <w:szCs w:val="21"/>
           <w:lang w:eastAsia="en-GB"/>
         </w:rPr>
-        <w:t>33.30KB min+gzip</w:t>
-      </w:r>
+        <w:t xml:space="preserve">33.30KB </w:t>
+      </w:r>
+      <w:proofErr w:type="spellStart"/>
+      <w:r>
+        <w:rPr>
+          <w:rFonts w:ascii="Arial" w:eastAsia="Times New Roman" w:hAnsi="Arial" w:cs="Arial"/>
+          <w:color w:val="202124"/>
+          <w:sz w:val="21"/>
+          <w:szCs w:val="21"/>
+          <w:lang w:eastAsia="en-GB"/>
+        </w:rPr>
+        <w:t>min+gzip</w:t>
+      </w:r>
+      <w:proofErr w:type="spellEnd"/>
     </w:p>
     <w:p>
       <w:pPr>
@@ -530,25 +562,7 @@
           <w:bCs/>
           <w:shd w:val="clear" w:color="auto" w:fill="FFFFFF"/>
         </w:rPr>
-        <w:t>Vanilla</w:t>
-      </w:r>
-      <w:r>
-        <w:rPr>
-          <w:rFonts w:ascii="Arial" w:hAnsi="Arial" w:cs="Arial"/>
-          <w:b/>
-          <w:bCs/>
-          <w:shd w:val="clear" w:color="auto" w:fill="FFFFFF"/>
-        </w:rPr>
-        <w:t xml:space="preserve"> </w:t>
-      </w:r>
-      <w:r>
-        <w:rPr>
-          <w:rFonts w:ascii="Arial" w:hAnsi="Arial" w:cs="Arial"/>
-          <w:b/>
-          <w:bCs/>
-          <w:shd w:val="clear" w:color="auto" w:fill="FFFFFF"/>
-        </w:rPr>
-        <w:t>JS</w:t>
+        <w:t>Vanilla JS</w:t>
       </w:r>
       <w:r>
         <w:rPr>
@@ -640,6 +654,7 @@
           <w:lang w:eastAsia="en-GB"/>
         </w:rPr>
       </w:pPr>
+      <w:proofErr w:type="spellStart"/>
       <w:r>
         <w:rPr>
           <w:rFonts w:ascii="Consolas" w:eastAsia="Times New Roman" w:hAnsi="Consolas" w:cs="Courier New"/>
@@ -648,7 +663,18 @@
           <w:color w:val="C00000"/>
           <w:lang w:eastAsia="en-GB"/>
         </w:rPr>
-        <w:t>npm install -g @vue/cli</w:t>
+        <w:t>npm</w:t>
+      </w:r>
+      <w:proofErr w:type="spellEnd"/>
+      <w:r>
+        <w:rPr>
+          <w:rFonts w:ascii="Consolas" w:eastAsia="Times New Roman" w:hAnsi="Consolas" w:cs="Courier New"/>
+          <w:b/>
+          <w:bCs/>
+          <w:color w:val="C00000"/>
+          <w:lang w:eastAsia="en-GB"/>
+        </w:rPr>
+        <w:t xml:space="preserve"> install -g @vue/cli</w:t>
       </w:r>
       <w:r>
         <w:rPr>
@@ -669,7 +695,31 @@
           <w:highlight w:val="yellow"/>
           <w:shd w:val="clear" w:color="auto" w:fill="FFFFFF"/>
         </w:rPr>
-        <w:t>//cmd run as administrator</w:t>
+        <w:t>//</w:t>
+      </w:r>
+      <w:proofErr w:type="spellStart"/>
+      <w:r>
+        <w:rPr>
+          <w:rFonts w:ascii="Arial" w:hAnsi="Arial" w:cs="Arial"/>
+          <w:color w:val="C00000"/>
+          <w:sz w:val="32"/>
+          <w:szCs w:val="32"/>
+          <w:highlight w:val="yellow"/>
+          <w:shd w:val="clear" w:color="auto" w:fill="FFFFFF"/>
+        </w:rPr>
+        <w:t>cmd</w:t>
+      </w:r>
+      <w:proofErr w:type="spellEnd"/>
+      <w:r>
+        <w:rPr>
+          <w:rFonts w:ascii="Arial" w:hAnsi="Arial" w:cs="Arial"/>
+          <w:color w:val="C00000"/>
+          <w:sz w:val="32"/>
+          <w:szCs w:val="32"/>
+          <w:highlight w:val="yellow"/>
+          <w:shd w:val="clear" w:color="auto" w:fill="FFFFFF"/>
+        </w:rPr>
+        <w:t xml:space="preserve"> run as administrator</w:t>
       </w:r>
     </w:p>
     <w:p>
@@ -781,15 +831,27 @@
           <w:shd w:val="clear" w:color="auto" w:fill="FFFFFF"/>
         </w:rPr>
       </w:pPr>
-      <w:r>
-        <w:rPr>
-          <w:rFonts w:ascii="Arial" w:hAnsi="Arial" w:cs="Arial"/>
-          <w:b/>
-          <w:bCs/>
-          <w:color w:val="C00000"/>
-          <w:shd w:val="clear" w:color="auto" w:fill="FFFFFF"/>
-        </w:rPr>
-        <w:t xml:space="preserve">vue </w:t>
+      <w:proofErr w:type="spellStart"/>
+      <w:r>
+        <w:rPr>
+          <w:rFonts w:ascii="Arial" w:hAnsi="Arial" w:cs="Arial"/>
+          <w:b/>
+          <w:bCs/>
+          <w:color w:val="C00000"/>
+          <w:shd w:val="clear" w:color="auto" w:fill="FFFFFF"/>
+        </w:rPr>
+        <w:t>vue</w:t>
+      </w:r>
+      <w:proofErr w:type="spellEnd"/>
+      <w:r>
+        <w:rPr>
+          <w:rFonts w:ascii="Arial" w:hAnsi="Arial" w:cs="Arial"/>
+          <w:b/>
+          <w:bCs/>
+          <w:color w:val="C00000"/>
+          <w:shd w:val="clear" w:color="auto" w:fill="FFFFFF"/>
+        </w:rPr>
+        <w:t xml:space="preserve"> </w:t>
       </w:r>
       <w:r>
         <w:rPr>
@@ -871,8 +933,20 @@
           <w:color w:val="C00000"/>
           <w:shd w:val="clear" w:color="auto" w:fill="FFFFFF"/>
         </w:rPr>
-        <w:t xml:space="preserve"> install extension vue.js devloptool</w:t>
-      </w:r>
+        <w:t xml:space="preserve"> install extension vue.js </w:t>
+      </w:r>
+      <w:proofErr w:type="spellStart"/>
+      <w:r>
+        <w:rPr>
+          <w:rFonts w:ascii="Arial" w:hAnsi="Arial" w:cs="Arial"/>
+          <w:b/>
+          <w:bCs/>
+          <w:color w:val="C00000"/>
+          <w:shd w:val="clear" w:color="auto" w:fill="FFFFFF"/>
+        </w:rPr>
+        <w:t>devloptool</w:t>
+      </w:r>
+      <w:proofErr w:type="spellEnd"/>
     </w:p>
     <w:p>
       <w:pPr>
@@ -914,9 +988,19 @@
       </w:r>
     </w:p>
     <w:p>
-      <w:r>
-        <w:t>vue create firstapp</w:t>
-      </w:r>
+      <w:proofErr w:type="spellStart"/>
+      <w:r>
+        <w:t>vue</w:t>
+      </w:r>
+      <w:proofErr w:type="spellEnd"/>
+      <w:r>
+        <w:t xml:space="preserve"> create </w:t>
+      </w:r>
+      <w:proofErr w:type="spellStart"/>
+      <w:r>
+        <w:t>firstapp</w:t>
+      </w:r>
+      <w:proofErr w:type="spellEnd"/>
     </w:p>
     <w:p>
       <w:r>
@@ -924,9 +1008,19 @@
       </w:r>
     </w:p>
     <w:p>
-      <w:r>
-        <w:t>vue ui</w:t>
-      </w:r>
+      <w:proofErr w:type="spellStart"/>
+      <w:r>
+        <w:t>vue</w:t>
+      </w:r>
+      <w:proofErr w:type="spellEnd"/>
+      <w:r>
+        <w:t xml:space="preserve"> </w:t>
+      </w:r>
+      <w:proofErr w:type="spellStart"/>
+      <w:r>
+        <w:t>ui</w:t>
+      </w:r>
+      <w:proofErr w:type="spellEnd"/>
     </w:p>
     <w:p/>
     <w:p>
@@ -955,21 +1049,66 @@
     </w:p>
     <w:p>
       <w:r>
-        <w:t xml:space="preserve">Go to the project directory and open cmd </w:t>
+        <w:t xml:space="preserve">Go to the project directory and open </w:t>
+      </w:r>
+      <w:proofErr w:type="spellStart"/>
+      <w:r>
+        <w:t>cmd</w:t>
+      </w:r>
+      <w:proofErr w:type="spellEnd"/>
+      <w:r>
+        <w:t xml:space="preserve"> </w:t>
       </w:r>
       <w:r>
         <w:sym w:font="Wingdings" w:char="F0E0"/>
       </w:r>
       <w:r>
-        <w:t xml:space="preserve"> type npm run serve</w:t>
-      </w:r>
-      <w:r>
+        <w:t xml:space="preserve"> type </w:t>
+      </w:r>
+      <w:r>
+        <w:sym w:font="Wingdings" w:char="F0E0"/>
+      </w:r>
+      <w:r>
+        <w:t xml:space="preserve"> </w:t>
+      </w:r>
+      <w:proofErr w:type="spellStart"/>
+      <w:r>
+        <w:rPr>
+          <w:b/>
+          <w:bCs/>
+          <w:color w:val="FF0000"/>
+          <w:highlight w:val="yellow"/>
+        </w:rPr>
+        <w:t>npm</w:t>
+      </w:r>
+      <w:proofErr w:type="spellEnd"/>
+      <w:r>
+        <w:rPr>
+          <w:b/>
+          <w:bCs/>
+          <w:color w:val="FF0000"/>
+          <w:highlight w:val="yellow"/>
+        </w:rPr>
+        <w:t xml:space="preserve"> run serve</w:t>
+      </w:r>
+      <w:r>
+        <w:rPr>
+          <w:color w:val="FF0000"/>
+        </w:rPr>
         <w:t xml:space="preserve">  </w:t>
       </w:r>
     </w:p>
     <w:p>
       <w:r>
-        <w:t xml:space="preserve">Then open brower </w:t>
+        <w:t xml:space="preserve">Then open </w:t>
+      </w:r>
+      <w:proofErr w:type="spellStart"/>
+      <w:r>
+        <w:t>brower</w:t>
+      </w:r>
+      <w:proofErr w:type="spellEnd"/>
+      <w:r>
+        <w:t xml:space="preserve"> </w:t>
       </w:r>
       <w:r>
         <w:sym w:font="Wingdings" w:char="F0E0"/>

</xml_diff>